<commit_message>
aligning report with new module structure
</commit_message>
<xml_diff>
--- a/app/report-style.docx
+++ b/app/report-style.docx
@@ -1,13 +1,11 @@
 
 <file path=word/document.xml><?xml version="1.0" encoding="utf-8"?>
-<w:document xmlns:wpc="http://schemas.microsoft.com/office/word/2010/wordprocessingCanvas" xmlns:cx="http://schemas.microsoft.com/office/drawing/2014/chartex" xmlns:cx1="http://schemas.microsoft.com/office/drawing/2015/9/8/chartex" xmlns:cx2="http://schemas.microsoft.com/office/drawing/2015/10/21/chartex" xmlns:cx3="http://schemas.microsoft.com/office/drawing/2016/5/9/chartex" xmlns:cx4="http://schemas.microsoft.com/office/drawing/2016/5/10/chartex" xmlns:cx5="http://schemas.microsoft.com/office/drawing/2016/5/11/chartex" xmlns:cx6="http://schemas.microsoft.com/office/drawing/2016/5/12/chartex" xmlns:cx7="http://schemas.microsoft.com/office/drawing/2016/5/13/chartex" xmlns:cx8="http://schemas.microsoft.com/office/drawing/2016/5/14/chartex" xmlns:mc="http://schemas.openxmlformats.org/markup-compatibility/2006" xmlns:aink="http://schemas.microsoft.com/office/drawing/2016/ink" xmlns:am3d="http://schemas.microsoft.com/office/drawing/2017/model3d" xmlns:o="urn:schemas-microsoft-com:office:office" xmlns:r="http://schemas.openxmlformats.org/officeDocument/2006/relationships" xmlns:m="http://schemas.openxmlformats.org/officeDocument/2006/math" xmlns:v="urn:schemas-microsoft-com:vml" xmlns:wp14="http://schemas.microsoft.com/office/word/2010/wordprocessingDrawing" xmlns:wp="http://schemas.openxmlformats.org/drawingml/2006/wordprocessingDrawing" xmlns:w10="urn:schemas-microsoft-com:office:word" xmlns:w="http://schemas.openxmlformats.org/wordprocessingml/2006/main" xmlns:w14="http://schemas.microsoft.com/office/word/2010/wordml" xmlns:w15="http://schemas.microsoft.com/office/word/2012/wordml" xmlns:w16cid="http://schemas.microsoft.com/office/word/2016/wordml/cid" xmlns:w16se="http://schemas.microsoft.com/office/word/2015/wordml/symex" xmlns:wpg="http://schemas.microsoft.com/office/word/2010/wordprocessingGroup" xmlns:wpi="http://schemas.microsoft.com/office/word/2010/wordprocessingInk" xmlns:wne="http://schemas.microsoft.com/office/word/2006/wordml" xmlns:wps="http://schemas.microsoft.com/office/word/2010/wordprocessingShape" mc:Ignorable="w14 w15 w16se w16cid wp14">
+<w:document xmlns:wpc="http://schemas.microsoft.com/office/word/2010/wordprocessingCanvas" xmlns:cx="http://schemas.microsoft.com/office/drawing/2014/chartex" xmlns:cx1="http://schemas.microsoft.com/office/drawing/2015/9/8/chartex" xmlns:cx2="http://schemas.microsoft.com/office/drawing/2015/10/21/chartex" xmlns:cx3="http://schemas.microsoft.com/office/drawing/2016/5/9/chartex" xmlns:cx4="http://schemas.microsoft.com/office/drawing/2016/5/10/chartex" xmlns:cx5="http://schemas.microsoft.com/office/drawing/2016/5/11/chartex" xmlns:cx6="http://schemas.microsoft.com/office/drawing/2016/5/12/chartex" xmlns:cx7="http://schemas.microsoft.com/office/drawing/2016/5/13/chartex" xmlns:cx8="http://schemas.microsoft.com/office/drawing/2016/5/14/chartex" xmlns:mc="http://schemas.openxmlformats.org/markup-compatibility/2006" xmlns:aink="http://schemas.microsoft.com/office/drawing/2016/ink" xmlns:am3d="http://schemas.microsoft.com/office/drawing/2017/model3d" xmlns:o="urn:schemas-microsoft-com:office:office" xmlns:oel="http://schemas.microsoft.com/office/2019/extlst" xmlns:r="http://schemas.openxmlformats.org/officeDocument/2006/relationships" xmlns:m="http://schemas.openxmlformats.org/officeDocument/2006/math" xmlns:v="urn:schemas-microsoft-com:vml" xmlns:wp14="http://schemas.microsoft.com/office/word/2010/wordprocessingDrawing" xmlns:wp="http://schemas.openxmlformats.org/drawingml/2006/wordprocessingDrawing" xmlns:w10="urn:schemas-microsoft-com:office:word" xmlns:w="http://schemas.openxmlformats.org/wordprocessingml/2006/main" xmlns:w14="http://schemas.microsoft.com/office/word/2010/wordml" xmlns:w15="http://schemas.microsoft.com/office/word/2012/wordml" xmlns:w16cex="http://schemas.microsoft.com/office/word/2018/wordml/cex" xmlns:w16cid="http://schemas.microsoft.com/office/word/2016/wordml/cid" xmlns:w16="http://schemas.microsoft.com/office/word/2018/wordml" xmlns:w16sdtdh="http://schemas.microsoft.com/office/word/2020/wordml/sdtdatahash" xmlns:w16se="http://schemas.microsoft.com/office/word/2015/wordml/symex" xmlns:wpg="http://schemas.microsoft.com/office/word/2010/wordprocessingGroup" xmlns:wpi="http://schemas.microsoft.com/office/word/2010/wordprocessingInk" xmlns:wne="http://schemas.microsoft.com/office/word/2006/wordml" xmlns:wps="http://schemas.microsoft.com/office/word/2010/wordprocessingShape" mc:Ignorable="w14 w15 w16se w16cid w16 w16cex w16sdtdh wp14">
   <w:body>
     <w:p>
       <w:pPr>
         <w:pStyle w:val="Heading2"/>
       </w:pPr>
-      <w:bookmarkStart w:id="0" w:name="_GoBack"/>
-      <w:bookmarkEnd w:id="0"/>
       <w:r>
         <w:t>Beta Student Handout</w:t>
       </w:r>
@@ -67,19 +65,29 @@
       <w:pPr>
         <w:pStyle w:val="Heading1"/>
       </w:pPr>
-      <w:bookmarkStart w:id="1" w:name="completed-student-handout"/>
+      <w:bookmarkStart w:id="0" w:name="completed-student-handout"/>
       <w:r>
         <w:t>Completed student handout</w:t>
+      </w:r>
+      <w:bookmarkEnd w:id="0"/>
+    </w:p>
+    <w:p>
+      <w:pPr>
+        <w:pStyle w:val="Heading3"/>
+      </w:pPr>
+      <w:bookmarkStart w:id="1" w:name="name-tadhg-moore"/>
+      <w:r>
+        <w:t>Name: Tadhg Moore</w:t>
       </w:r>
       <w:bookmarkEnd w:id="1"/>
     </w:p>
     <w:p>
       <w:pPr>
-        <w:pStyle w:val="Heading3"/>
-      </w:pPr>
-      <w:bookmarkStart w:id="2" w:name="name-tadhg-moore"/>
-      <w:r>
-        <w:t>Name: Tadhg Moore</w:t>
+        <w:pStyle w:val="Heading4"/>
+      </w:pPr>
+      <w:bookmarkStart w:id="2" w:name="student-id-54321"/>
+      <w:r>
+        <w:t>Student ID: 54321</w:t>
       </w:r>
       <w:bookmarkEnd w:id="2"/>
     </w:p>
@@ -87,9 +95,9 @@
       <w:pPr>
         <w:pStyle w:val="Heading4"/>
       </w:pPr>
-      <w:bookmarkStart w:id="3" w:name="student-id-54321"/>
-      <w:r>
-        <w:t>Student ID: 54321</w:t>
+      <w:bookmarkStart w:id="3" w:name="completed-on-2020-12-08-125606"/>
+      <w:r>
+        <w:t>Completed on: 2020-12-08 12:56:06</w:t>
       </w:r>
       <w:bookmarkEnd w:id="3"/>
     </w:p>
@@ -97,35 +105,28 @@
       <w:pPr>
         <w:pStyle w:val="Heading4"/>
       </w:pPr>
-      <w:bookmarkStart w:id="4" w:name="completed-on-2020-12-08-125606"/>
-      <w:r>
-        <w:t>Completed on: 2020-12-08 12:56:06</w:t>
+      <w:bookmarkStart w:id="4" w:name="answers-to-questions"/>
+      <w:r>
+        <w:t>Answers to questions</w:t>
       </w:r>
       <w:bookmarkEnd w:id="4"/>
     </w:p>
     <w:p>
       <w:pPr>
-        <w:pStyle w:val="Heading4"/>
-      </w:pPr>
-      <w:bookmarkStart w:id="5" w:name="answers-to-questions"/>
-      <w:r>
-        <w:t>Answers to questions</w:t>
+        <w:pStyle w:val="Heading3"/>
+      </w:pPr>
+      <w:bookmarkStart w:id="5" w:name="activity-a"/>
+      <w:r>
+        <w:t>Activity A</w:t>
       </w:r>
       <w:bookmarkEnd w:id="5"/>
     </w:p>
     <w:p>
       <w:pPr>
-        <w:pStyle w:val="Heading3"/>
-      </w:pPr>
-      <w:bookmarkStart w:id="6" w:name="activity-a"/>
-      <w:r>
-        <w:t>Activity A</w:t>
-      </w:r>
-      <w:bookmarkEnd w:id="6"/>
-    </w:p>
-    <w:p>
-      <w:pPr>
         <w:pStyle w:val="FirstParagraph"/>
+        <w:rPr>
+          <w:b/>
+        </w:rPr>
       </w:pPr>
       <w:r>
         <w:t>Q1. What is an Ecological Forecast? What is uncertainty in the context of a forecast?</w:t>
@@ -180,7 +181,15 @@
       </w:r>
       <w:r>
         <w:br/>
-        <w:t>Q5. How do you think productivity forecasts in aquatic ecosystems (lakes) will respond in: a) Southern sites (e.g. Florida) b) Northern sites (e.g. North Dakota)</w:t>
+        <w:t xml:space="preserve">Q5. How do you think productivity forecasts in aquatic ecosystems (lakes) will respond </w:t>
+      </w:r>
+      <w:proofErr w:type="gramStart"/>
+      <w:r>
+        <w:t>in:</w:t>
+      </w:r>
+      <w:proofErr w:type="gramEnd"/>
+      <w:r>
+        <w:t xml:space="preserve"> a) Southern sites (e.g. Florida) b) Northern sites (e.g. North Dakota)</w:t>
       </w:r>
       <w:r>
         <w:br/>
@@ -191,6 +200,263 @@
         </w:rPr>
         <w:t>Answer:</w:t>
       </w:r>
+    </w:p>
+    <w:tbl>
+      <w:tblPr>
+        <w:tblStyle w:val="Table"/>
+        <w:tblW w:w="0" w:type="pct"/>
+        <w:tblLook w:val="07E0" w:firstRow="1" w:lastRow="1" w:firstColumn="1" w:lastColumn="1" w:noHBand="1" w:noVBand="1"/>
+      </w:tblPr>
+      <w:tblGrid>
+        <w:gridCol w:w="790"/>
+        <w:gridCol w:w="643"/>
+        <w:gridCol w:w="923"/>
+        <w:gridCol w:w="976"/>
+      </w:tblGrid>
+      <w:tr>
+        <w:trPr>
+          <w:cnfStyle w:val="100000000000" w:firstRow="1" w:lastRow="0" w:firstColumn="0" w:lastColumn="0" w:oddVBand="0" w:evenVBand="0" w:oddHBand="0" w:evenHBand="0" w:firstRowFirstColumn="0" w:firstRowLastColumn="0" w:lastRowFirstColumn="0" w:lastRowLastColumn="0"/>
+        </w:trPr>
+        <w:tc>
+          <w:tcPr>
+            <w:tcW w:w="0" w:type="auto"/>
+            <w:tcBorders>
+              <w:bottom w:val="single" w:sz="0" w:space="0" w:color="auto"/>
+            </w:tcBorders>
+            <w:vAlign w:val="bottom"/>
+          </w:tcPr>
+          <w:p>
+            <w:pPr>
+              <w:pStyle w:val="Compact"/>
+            </w:pPr>
+            <w:r>
+              <w:t>Right</w:t>
+            </w:r>
+          </w:p>
+        </w:tc>
+        <w:tc>
+          <w:tcPr>
+            <w:tcW w:w="0" w:type="auto"/>
+            <w:tcBorders>
+              <w:bottom w:val="single" w:sz="0" w:space="0" w:color="auto"/>
+            </w:tcBorders>
+            <w:vAlign w:val="bottom"/>
+          </w:tcPr>
+          <w:p>
+            <w:pPr>
+              <w:pStyle w:val="Compact"/>
+            </w:pPr>
+            <w:r>
+              <w:t>Left</w:t>
+            </w:r>
+          </w:p>
+        </w:tc>
+        <w:tc>
+          <w:tcPr>
+            <w:tcW w:w="0" w:type="auto"/>
+            <w:tcBorders>
+              <w:bottom w:val="single" w:sz="0" w:space="0" w:color="auto"/>
+            </w:tcBorders>
+            <w:vAlign w:val="bottom"/>
+          </w:tcPr>
+          <w:p>
+            <w:pPr>
+              <w:pStyle w:val="Compact"/>
+              <w:jc w:val="center"/>
+            </w:pPr>
+            <w:r>
+              <w:t>Center</w:t>
+            </w:r>
+          </w:p>
+        </w:tc>
+        <w:tc>
+          <w:tcPr>
+            <w:tcW w:w="0" w:type="auto"/>
+            <w:tcBorders>
+              <w:bottom w:val="single" w:sz="0" w:space="0" w:color="auto"/>
+            </w:tcBorders>
+            <w:vAlign w:val="bottom"/>
+          </w:tcPr>
+          <w:p>
+            <w:pPr>
+              <w:pStyle w:val="Compact"/>
+            </w:pPr>
+            <w:r>
+              <w:t>Default</w:t>
+            </w:r>
+          </w:p>
+        </w:tc>
+      </w:tr>
+      <w:tr>
+        <w:tc>
+          <w:tcPr>
+            <w:tcW w:w="0" w:type="auto"/>
+          </w:tcPr>
+          <w:p>
+            <w:pPr>
+              <w:pStyle w:val="Compact"/>
+            </w:pPr>
+            <w:r>
+              <w:t>12</w:t>
+            </w:r>
+          </w:p>
+        </w:tc>
+        <w:tc>
+          <w:tcPr>
+            <w:tcW w:w="0" w:type="auto"/>
+          </w:tcPr>
+          <w:p>
+            <w:pPr>
+              <w:pStyle w:val="Compact"/>
+            </w:pPr>
+            <w:r>
+              <w:t>12</w:t>
+            </w:r>
+          </w:p>
+        </w:tc>
+        <w:tc>
+          <w:tcPr>
+            <w:tcW w:w="0" w:type="auto"/>
+          </w:tcPr>
+          <w:p>
+            <w:pPr>
+              <w:pStyle w:val="Compact"/>
+              <w:jc w:val="center"/>
+            </w:pPr>
+            <w:r>
+              <w:t>12</w:t>
+            </w:r>
+          </w:p>
+        </w:tc>
+        <w:tc>
+          <w:tcPr>
+            <w:tcW w:w="0" w:type="auto"/>
+          </w:tcPr>
+          <w:p>
+            <w:pPr>
+              <w:pStyle w:val="Compact"/>
+            </w:pPr>
+            <w:r>
+              <w:t>12</w:t>
+            </w:r>
+          </w:p>
+        </w:tc>
+      </w:tr>
+      <w:tr>
+        <w:tc>
+          <w:tcPr>
+            <w:tcW w:w="0" w:type="auto"/>
+          </w:tcPr>
+          <w:p>
+            <w:pPr>
+              <w:pStyle w:val="Compact"/>
+            </w:pPr>
+            <w:r>
+              <w:t>123</w:t>
+            </w:r>
+          </w:p>
+        </w:tc>
+        <w:tc>
+          <w:tcPr>
+            <w:tcW w:w="0" w:type="auto"/>
+          </w:tcPr>
+          <w:p>
+            <w:pPr>
+              <w:pStyle w:val="Compact"/>
+            </w:pPr>
+            <w:r>
+              <w:t>123</w:t>
+            </w:r>
+          </w:p>
+        </w:tc>
+        <w:tc>
+          <w:tcPr>
+            <w:tcW w:w="0" w:type="auto"/>
+          </w:tcPr>
+          <w:p>
+            <w:pPr>
+              <w:pStyle w:val="Compact"/>
+              <w:jc w:val="center"/>
+            </w:pPr>
+            <w:r>
+              <w:t>123</w:t>
+            </w:r>
+          </w:p>
+        </w:tc>
+        <w:tc>
+          <w:tcPr>
+            <w:tcW w:w="0" w:type="auto"/>
+          </w:tcPr>
+          <w:p>
+            <w:pPr>
+              <w:pStyle w:val="Compact"/>
+            </w:pPr>
+            <w:r>
+              <w:t>123</w:t>
+            </w:r>
+          </w:p>
+        </w:tc>
+      </w:tr>
+      <w:tr>
+        <w:tc>
+          <w:tcPr>
+            <w:tcW w:w="0" w:type="auto"/>
+          </w:tcPr>
+          <w:p>
+            <w:pPr>
+              <w:pStyle w:val="Compact"/>
+            </w:pPr>
+            <w:r>
+              <w:t>1</w:t>
+            </w:r>
+          </w:p>
+        </w:tc>
+        <w:tc>
+          <w:tcPr>
+            <w:tcW w:w="0" w:type="auto"/>
+          </w:tcPr>
+          <w:p>
+            <w:pPr>
+              <w:pStyle w:val="Compact"/>
+            </w:pPr>
+            <w:r>
+              <w:t>1</w:t>
+            </w:r>
+          </w:p>
+        </w:tc>
+        <w:tc>
+          <w:tcPr>
+            <w:tcW w:w="0" w:type="auto"/>
+          </w:tcPr>
+          <w:p>
+            <w:pPr>
+              <w:pStyle w:val="Compact"/>
+              <w:jc w:val="center"/>
+            </w:pPr>
+            <w:r>
+              <w:t>1</w:t>
+            </w:r>
+          </w:p>
+        </w:tc>
+        <w:tc>
+          <w:tcPr>
+            <w:tcW w:w="0" w:type="auto"/>
+          </w:tcPr>
+          <w:p>
+            <w:pPr>
+              <w:pStyle w:val="Compact"/>
+            </w:pPr>
+            <w:r>
+              <w:t>1</w:t>
+            </w:r>
+          </w:p>
+        </w:tc>
+      </w:tr>
+    </w:tbl>
+    <w:p>
+      <w:pPr>
+        <w:pStyle w:val="BodyText"/>
+      </w:pPr>
     </w:p>
     <w:sectPr>
       <w:pgSz w:w="12240" w:h="15840"/>
@@ -202,7 +468,7 @@
 </file>
 
 <file path=word/endnotes.xml><?xml version="1.0" encoding="utf-8"?>
-<w:endnotes xmlns:wpc="http://schemas.microsoft.com/office/word/2010/wordprocessingCanvas" xmlns:cx="http://schemas.microsoft.com/office/drawing/2014/chartex" xmlns:cx1="http://schemas.microsoft.com/office/drawing/2015/9/8/chartex" xmlns:cx2="http://schemas.microsoft.com/office/drawing/2015/10/21/chartex" xmlns:cx3="http://schemas.microsoft.com/office/drawing/2016/5/9/chartex" xmlns:cx4="http://schemas.microsoft.com/office/drawing/2016/5/10/chartex" xmlns:cx5="http://schemas.microsoft.com/office/drawing/2016/5/11/chartex" xmlns:cx6="http://schemas.microsoft.com/office/drawing/2016/5/12/chartex" xmlns:cx7="http://schemas.microsoft.com/office/drawing/2016/5/13/chartex" xmlns:cx8="http://schemas.microsoft.com/office/drawing/2016/5/14/chartex" xmlns:mc="http://schemas.openxmlformats.org/markup-compatibility/2006" xmlns:aink="http://schemas.microsoft.com/office/drawing/2016/ink" xmlns:am3d="http://schemas.microsoft.com/office/drawing/2017/model3d" xmlns:o="urn:schemas-microsoft-com:office:office" xmlns:r="http://schemas.openxmlformats.org/officeDocument/2006/relationships" xmlns:m="http://schemas.openxmlformats.org/officeDocument/2006/math" xmlns:v="urn:schemas-microsoft-com:vml" xmlns:wp14="http://schemas.microsoft.com/office/word/2010/wordprocessingDrawing" xmlns:wp="http://schemas.openxmlformats.org/drawingml/2006/wordprocessingDrawing" xmlns:w10="urn:schemas-microsoft-com:office:word" xmlns:w="http://schemas.openxmlformats.org/wordprocessingml/2006/main" xmlns:w14="http://schemas.microsoft.com/office/word/2010/wordml" xmlns:w15="http://schemas.microsoft.com/office/word/2012/wordml" xmlns:w16cid="http://schemas.microsoft.com/office/word/2016/wordml/cid" xmlns:w16se="http://schemas.microsoft.com/office/word/2015/wordml/symex" xmlns:wpg="http://schemas.microsoft.com/office/word/2010/wordprocessingGroup" xmlns:wpi="http://schemas.microsoft.com/office/word/2010/wordprocessingInk" xmlns:wne="http://schemas.microsoft.com/office/word/2006/wordml" xmlns:wps="http://schemas.microsoft.com/office/word/2010/wordprocessingShape" mc:Ignorable="w14 w15 w16se w16cid wp14">
+<w:endnotes xmlns:wpc="http://schemas.microsoft.com/office/word/2010/wordprocessingCanvas" xmlns:cx="http://schemas.microsoft.com/office/drawing/2014/chartex" xmlns:cx1="http://schemas.microsoft.com/office/drawing/2015/9/8/chartex" xmlns:cx2="http://schemas.microsoft.com/office/drawing/2015/10/21/chartex" xmlns:cx3="http://schemas.microsoft.com/office/drawing/2016/5/9/chartex" xmlns:cx4="http://schemas.microsoft.com/office/drawing/2016/5/10/chartex" xmlns:cx5="http://schemas.microsoft.com/office/drawing/2016/5/11/chartex" xmlns:cx6="http://schemas.microsoft.com/office/drawing/2016/5/12/chartex" xmlns:cx7="http://schemas.microsoft.com/office/drawing/2016/5/13/chartex" xmlns:cx8="http://schemas.microsoft.com/office/drawing/2016/5/14/chartex" xmlns:mc="http://schemas.openxmlformats.org/markup-compatibility/2006" xmlns:aink="http://schemas.microsoft.com/office/drawing/2016/ink" xmlns:am3d="http://schemas.microsoft.com/office/drawing/2017/model3d" xmlns:o="urn:schemas-microsoft-com:office:office" xmlns:oel="http://schemas.microsoft.com/office/2019/extlst" xmlns:r="http://schemas.openxmlformats.org/officeDocument/2006/relationships" xmlns:m="http://schemas.openxmlformats.org/officeDocument/2006/math" xmlns:v="urn:schemas-microsoft-com:vml" xmlns:wp14="http://schemas.microsoft.com/office/word/2010/wordprocessingDrawing" xmlns:wp="http://schemas.openxmlformats.org/drawingml/2006/wordprocessingDrawing" xmlns:w10="urn:schemas-microsoft-com:office:word" xmlns:w="http://schemas.openxmlformats.org/wordprocessingml/2006/main" xmlns:w14="http://schemas.microsoft.com/office/word/2010/wordml" xmlns:w15="http://schemas.microsoft.com/office/word/2012/wordml" xmlns:w16cex="http://schemas.microsoft.com/office/word/2018/wordml/cex" xmlns:w16cid="http://schemas.microsoft.com/office/word/2016/wordml/cid" xmlns:w16="http://schemas.microsoft.com/office/word/2018/wordml" xmlns:w16sdtdh="http://schemas.microsoft.com/office/word/2020/wordml/sdtdatahash" xmlns:w16se="http://schemas.microsoft.com/office/word/2015/wordml/symex" xmlns:wpg="http://schemas.microsoft.com/office/word/2010/wordprocessingGroup" xmlns:wpi="http://schemas.microsoft.com/office/word/2010/wordprocessingInk" xmlns:wne="http://schemas.microsoft.com/office/word/2006/wordml" xmlns:wps="http://schemas.microsoft.com/office/word/2010/wordprocessingShape" mc:Ignorable="w14 w15 w16se w16cid w16 w16cex w16sdtdh wp14">
   <w:endnote w:type="separator" w:id="-1">
     <w:p>
       <w:pPr>
@@ -227,7 +493,7 @@
 </file>
 
 <file path=word/footnotes.xml><?xml version="1.0" encoding="utf-8"?>
-<w:footnotes xmlns:wpc="http://schemas.microsoft.com/office/word/2010/wordprocessingCanvas" xmlns:cx="http://schemas.microsoft.com/office/drawing/2014/chartex" xmlns:cx1="http://schemas.microsoft.com/office/drawing/2015/9/8/chartex" xmlns:cx2="http://schemas.microsoft.com/office/drawing/2015/10/21/chartex" xmlns:cx3="http://schemas.microsoft.com/office/drawing/2016/5/9/chartex" xmlns:cx4="http://schemas.microsoft.com/office/drawing/2016/5/10/chartex" xmlns:cx5="http://schemas.microsoft.com/office/drawing/2016/5/11/chartex" xmlns:cx6="http://schemas.microsoft.com/office/drawing/2016/5/12/chartex" xmlns:cx7="http://schemas.microsoft.com/office/drawing/2016/5/13/chartex" xmlns:cx8="http://schemas.microsoft.com/office/drawing/2016/5/14/chartex" xmlns:mc="http://schemas.openxmlformats.org/markup-compatibility/2006" xmlns:aink="http://schemas.microsoft.com/office/drawing/2016/ink" xmlns:am3d="http://schemas.microsoft.com/office/drawing/2017/model3d" xmlns:o="urn:schemas-microsoft-com:office:office" xmlns:r="http://schemas.openxmlformats.org/officeDocument/2006/relationships" xmlns:m="http://schemas.openxmlformats.org/officeDocument/2006/math" xmlns:v="urn:schemas-microsoft-com:vml" xmlns:wp14="http://schemas.microsoft.com/office/word/2010/wordprocessingDrawing" xmlns:wp="http://schemas.openxmlformats.org/drawingml/2006/wordprocessingDrawing" xmlns:w10="urn:schemas-microsoft-com:office:word" xmlns:w="http://schemas.openxmlformats.org/wordprocessingml/2006/main" xmlns:w14="http://schemas.microsoft.com/office/word/2010/wordml" xmlns:w15="http://schemas.microsoft.com/office/word/2012/wordml" xmlns:w16cid="http://schemas.microsoft.com/office/word/2016/wordml/cid" xmlns:w16se="http://schemas.microsoft.com/office/word/2015/wordml/symex" xmlns:wpg="http://schemas.microsoft.com/office/word/2010/wordprocessingGroup" xmlns:wpi="http://schemas.microsoft.com/office/word/2010/wordprocessingInk" xmlns:wne="http://schemas.microsoft.com/office/word/2006/wordml" xmlns:wps="http://schemas.microsoft.com/office/word/2010/wordprocessingShape" mc:Ignorable="w14 w15 w16se w16cid wp14">
+<w:footnotes xmlns:wpc="http://schemas.microsoft.com/office/word/2010/wordprocessingCanvas" xmlns:cx="http://schemas.microsoft.com/office/drawing/2014/chartex" xmlns:cx1="http://schemas.microsoft.com/office/drawing/2015/9/8/chartex" xmlns:cx2="http://schemas.microsoft.com/office/drawing/2015/10/21/chartex" xmlns:cx3="http://schemas.microsoft.com/office/drawing/2016/5/9/chartex" xmlns:cx4="http://schemas.microsoft.com/office/drawing/2016/5/10/chartex" xmlns:cx5="http://schemas.microsoft.com/office/drawing/2016/5/11/chartex" xmlns:cx6="http://schemas.microsoft.com/office/drawing/2016/5/12/chartex" xmlns:cx7="http://schemas.microsoft.com/office/drawing/2016/5/13/chartex" xmlns:cx8="http://schemas.microsoft.com/office/drawing/2016/5/14/chartex" xmlns:mc="http://schemas.openxmlformats.org/markup-compatibility/2006" xmlns:aink="http://schemas.microsoft.com/office/drawing/2016/ink" xmlns:am3d="http://schemas.microsoft.com/office/drawing/2017/model3d" xmlns:o="urn:schemas-microsoft-com:office:office" xmlns:oel="http://schemas.microsoft.com/office/2019/extlst" xmlns:r="http://schemas.openxmlformats.org/officeDocument/2006/relationships" xmlns:m="http://schemas.openxmlformats.org/officeDocument/2006/math" xmlns:v="urn:schemas-microsoft-com:vml" xmlns:wp14="http://schemas.microsoft.com/office/word/2010/wordprocessingDrawing" xmlns:wp="http://schemas.openxmlformats.org/drawingml/2006/wordprocessingDrawing" xmlns:w10="urn:schemas-microsoft-com:office:word" xmlns:w="http://schemas.openxmlformats.org/wordprocessingml/2006/main" xmlns:w14="http://schemas.microsoft.com/office/word/2010/wordml" xmlns:w15="http://schemas.microsoft.com/office/word/2012/wordml" xmlns:w16cex="http://schemas.microsoft.com/office/word/2018/wordml/cex" xmlns:w16cid="http://schemas.microsoft.com/office/word/2016/wordml/cid" xmlns:w16="http://schemas.microsoft.com/office/word/2018/wordml" xmlns:w16sdtdh="http://schemas.microsoft.com/office/word/2020/wordml/sdtdatahash" xmlns:w16se="http://schemas.microsoft.com/office/word/2015/wordml/symex" xmlns:wpg="http://schemas.microsoft.com/office/word/2010/wordprocessingGroup" xmlns:wpi="http://schemas.microsoft.com/office/word/2010/wordprocessingInk" xmlns:wne="http://schemas.microsoft.com/office/word/2006/wordml" xmlns:wps="http://schemas.microsoft.com/office/word/2010/wordprocessingShape" mc:Ignorable="w14 w15 w16se w16cid w16 w16cex w16sdtdh wp14">
   <w:footnote w:type="separator" w:id="-1">
     <w:p>
       <w:r>
@@ -246,7 +512,7 @@
 </file>
 
 <file path=word/numbering.xml><?xml version="1.0" encoding="utf-8"?>
-<w:numbering xmlns:wpc="http://schemas.microsoft.com/office/word/2010/wordprocessingCanvas" xmlns:cx="http://schemas.microsoft.com/office/drawing/2014/chartex" xmlns:cx1="http://schemas.microsoft.com/office/drawing/2015/9/8/chartex" xmlns:cx2="http://schemas.microsoft.com/office/drawing/2015/10/21/chartex" xmlns:cx3="http://schemas.microsoft.com/office/drawing/2016/5/9/chartex" xmlns:cx4="http://schemas.microsoft.com/office/drawing/2016/5/10/chartex" xmlns:cx5="http://schemas.microsoft.com/office/drawing/2016/5/11/chartex" xmlns:cx6="http://schemas.microsoft.com/office/drawing/2016/5/12/chartex" xmlns:cx7="http://schemas.microsoft.com/office/drawing/2016/5/13/chartex" xmlns:cx8="http://schemas.microsoft.com/office/drawing/2016/5/14/chartex" xmlns:mc="http://schemas.openxmlformats.org/markup-compatibility/2006" xmlns:aink="http://schemas.microsoft.com/office/drawing/2016/ink" xmlns:am3d="http://schemas.microsoft.com/office/drawing/2017/model3d" xmlns:o="urn:schemas-microsoft-com:office:office" xmlns:r="http://schemas.openxmlformats.org/officeDocument/2006/relationships" xmlns:m="http://schemas.openxmlformats.org/officeDocument/2006/math" xmlns:v="urn:schemas-microsoft-com:vml" xmlns:wp14="http://schemas.microsoft.com/office/word/2010/wordprocessingDrawing" xmlns:wp="http://schemas.openxmlformats.org/drawingml/2006/wordprocessingDrawing" xmlns:w10="urn:schemas-microsoft-com:office:word" xmlns:w="http://schemas.openxmlformats.org/wordprocessingml/2006/main" xmlns:w14="http://schemas.microsoft.com/office/word/2010/wordml" xmlns:w15="http://schemas.microsoft.com/office/word/2012/wordml" xmlns:w16cid="http://schemas.microsoft.com/office/word/2016/wordml/cid" xmlns:w16se="http://schemas.microsoft.com/office/word/2015/wordml/symex" xmlns:wpg="http://schemas.microsoft.com/office/word/2010/wordprocessingGroup" xmlns:wpi="http://schemas.microsoft.com/office/word/2010/wordprocessingInk" xmlns:wne="http://schemas.microsoft.com/office/word/2006/wordml" xmlns:wps="http://schemas.microsoft.com/office/word/2010/wordprocessingShape" mc:Ignorable="w14 w15 w16se w16cid wp14">
+<w:numbering xmlns:wpc="http://schemas.microsoft.com/office/word/2010/wordprocessingCanvas" xmlns:cx="http://schemas.microsoft.com/office/drawing/2014/chartex" xmlns:cx1="http://schemas.microsoft.com/office/drawing/2015/9/8/chartex" xmlns:cx2="http://schemas.microsoft.com/office/drawing/2015/10/21/chartex" xmlns:cx3="http://schemas.microsoft.com/office/drawing/2016/5/9/chartex" xmlns:cx4="http://schemas.microsoft.com/office/drawing/2016/5/10/chartex" xmlns:cx5="http://schemas.microsoft.com/office/drawing/2016/5/11/chartex" xmlns:cx6="http://schemas.microsoft.com/office/drawing/2016/5/12/chartex" xmlns:cx7="http://schemas.microsoft.com/office/drawing/2016/5/13/chartex" xmlns:cx8="http://schemas.microsoft.com/office/drawing/2016/5/14/chartex" xmlns:mc="http://schemas.openxmlformats.org/markup-compatibility/2006" xmlns:aink="http://schemas.microsoft.com/office/drawing/2016/ink" xmlns:am3d="http://schemas.microsoft.com/office/drawing/2017/model3d" xmlns:o="urn:schemas-microsoft-com:office:office" xmlns:oel="http://schemas.microsoft.com/office/2019/extlst" xmlns:r="http://schemas.openxmlformats.org/officeDocument/2006/relationships" xmlns:m="http://schemas.openxmlformats.org/officeDocument/2006/math" xmlns:v="urn:schemas-microsoft-com:vml" xmlns:wp14="http://schemas.microsoft.com/office/word/2010/wordprocessingDrawing" xmlns:wp="http://schemas.openxmlformats.org/drawingml/2006/wordprocessingDrawing" xmlns:w10="urn:schemas-microsoft-com:office:word" xmlns:w="http://schemas.openxmlformats.org/wordprocessingml/2006/main" xmlns:w14="http://schemas.microsoft.com/office/word/2010/wordml" xmlns:w15="http://schemas.microsoft.com/office/word/2012/wordml" xmlns:w16cex="http://schemas.microsoft.com/office/word/2018/wordml/cex" xmlns:w16cid="http://schemas.microsoft.com/office/word/2016/wordml/cid" xmlns:w16="http://schemas.microsoft.com/office/word/2018/wordml" xmlns:w16sdtdh="http://schemas.microsoft.com/office/word/2020/wordml/sdtdatahash" xmlns:w16se="http://schemas.microsoft.com/office/word/2015/wordml/symex" xmlns:wpg="http://schemas.microsoft.com/office/word/2010/wordprocessingGroup" xmlns:wpi="http://schemas.microsoft.com/office/word/2010/wordprocessingInk" xmlns:wne="http://schemas.microsoft.com/office/word/2006/wordml" xmlns:wps="http://schemas.microsoft.com/office/word/2010/wordprocessingShape" mc:Ignorable="w14 w15 w16se w16cid w16 w16cex w16sdtdh wp14">
   <w:abstractNum w:abstractNumId="0" w15:restartNumberingAfterBreak="0">
     <w:nsid w:val="FFFFFF7C"/>
     <w:multiLevelType w:val="singleLevel"/>
@@ -536,44 +802,44 @@
       </w:pPr>
     </w:lvl>
   </w:abstractNum>
-  <w:num w:numId="1">
+  <w:num w:numId="1" w16cid:durableId="152306873">
     <w:abstractNumId w:val="10"/>
   </w:num>
-  <w:num w:numId="2">
+  <w:num w:numId="2" w16cid:durableId="1953435565">
     <w:abstractNumId w:val="9"/>
   </w:num>
-  <w:num w:numId="3">
+  <w:num w:numId="3" w16cid:durableId="987057485">
     <w:abstractNumId w:val="7"/>
   </w:num>
-  <w:num w:numId="4">
+  <w:num w:numId="4" w16cid:durableId="604309850">
     <w:abstractNumId w:val="6"/>
   </w:num>
-  <w:num w:numId="5">
+  <w:num w:numId="5" w16cid:durableId="1698386846">
     <w:abstractNumId w:val="5"/>
   </w:num>
-  <w:num w:numId="6">
+  <w:num w:numId="6" w16cid:durableId="1139809867">
     <w:abstractNumId w:val="4"/>
   </w:num>
-  <w:num w:numId="7">
+  <w:num w:numId="7" w16cid:durableId="1004552652">
     <w:abstractNumId w:val="8"/>
   </w:num>
-  <w:num w:numId="8">
+  <w:num w:numId="8" w16cid:durableId="1711416126">
     <w:abstractNumId w:val="3"/>
   </w:num>
-  <w:num w:numId="9">
+  <w:num w:numId="9" w16cid:durableId="1852452254">
     <w:abstractNumId w:val="2"/>
   </w:num>
-  <w:num w:numId="10">
+  <w:num w:numId="10" w16cid:durableId="2003073828">
     <w:abstractNumId w:val="1"/>
   </w:num>
-  <w:num w:numId="11">
+  <w:num w:numId="11" w16cid:durableId="1880556445">
     <w:abstractNumId w:val="0"/>
   </w:num>
 </w:numbering>
 </file>
 
 <file path=word/styles.xml><?xml version="1.0" encoding="utf-8"?>
-<w:styles xmlns:mc="http://schemas.openxmlformats.org/markup-compatibility/2006" xmlns:r="http://schemas.openxmlformats.org/officeDocument/2006/relationships" xmlns:w="http://schemas.openxmlformats.org/wordprocessingml/2006/main" xmlns:w14="http://schemas.microsoft.com/office/word/2010/wordml" xmlns:w15="http://schemas.microsoft.com/office/word/2012/wordml" xmlns:w16cid="http://schemas.microsoft.com/office/word/2016/wordml/cid" xmlns:w16se="http://schemas.microsoft.com/office/word/2015/wordml/symex" mc:Ignorable="w14 w15 w16se w16cid">
+<w:styles xmlns:mc="http://schemas.openxmlformats.org/markup-compatibility/2006" xmlns:r="http://schemas.openxmlformats.org/officeDocument/2006/relationships" xmlns:w="http://schemas.openxmlformats.org/wordprocessingml/2006/main" xmlns:w14="http://schemas.microsoft.com/office/word/2010/wordml" xmlns:w15="http://schemas.microsoft.com/office/word/2012/wordml" xmlns:w16cex="http://schemas.microsoft.com/office/word/2018/wordml/cex" xmlns:w16cid="http://schemas.microsoft.com/office/word/2016/wordml/cid" xmlns:w16="http://schemas.microsoft.com/office/word/2018/wordml" xmlns:w16sdtdh="http://schemas.microsoft.com/office/word/2020/wordml/sdtdatahash" xmlns:w16se="http://schemas.microsoft.com/office/word/2015/wordml/symex" mc:Ignorable="w14 w15 w16se w16cid w16 w16cex w16sdtdh">
   <w:docDefaults>
     <w:rPrDefault>
       <w:rPr>
@@ -1125,7 +1391,6 @@
   <w:style w:type="table" w:default="1" w:styleId="TableNormal">
     <w:name w:val="Normal Table"/>
     <w:uiPriority w:val="99"/>
-    <w:semiHidden/>
     <w:unhideWhenUsed/>
     <w:tblPr>
       <w:tblInd w:w="0" w:type="dxa"/>
@@ -1270,8 +1535,17 @@
     <w:semiHidden/>
     <w:unhideWhenUsed/>
     <w:qFormat/>
+    <w:rsid w:val="00CA4A3B"/>
     <w:tblPr>
       <w:tblInd w:w="0" w:type="dxa"/>
+      <w:tblBorders>
+        <w:top w:val="single" w:sz="4" w:space="0" w:color="auto"/>
+        <w:left w:val="single" w:sz="4" w:space="0" w:color="auto"/>
+        <w:bottom w:val="single" w:sz="4" w:space="0" w:color="auto"/>
+        <w:right w:val="single" w:sz="4" w:space="0" w:color="auto"/>
+        <w:insideH w:val="single" w:sz="4" w:space="0" w:color="auto"/>
+        <w:insideV w:val="single" w:sz="4" w:space="0" w:color="auto"/>
+      </w:tblBorders>
       <w:tblCellMar>
         <w:top w:w="0" w:type="dxa"/>
         <w:left w:w="108" w:type="dxa"/>
@@ -1279,6 +1553,11 @@
         <w:right w:w="108" w:type="dxa"/>
       </w:tblCellMar>
     </w:tblPr>
+    <w:tblStylePr w:type="firstRow">
+      <w:rPr>
+        <w:b/>
+      </w:rPr>
+    </w:tblStylePr>
   </w:style>
   <w:style w:type="paragraph" w:customStyle="1" w:styleId="DefinitionTerm">
     <w:name w:val="Definition Term"/>
@@ -1713,6 +1992,488 @@
     <w:rPr>
       <w:rFonts w:ascii="Times New Roman" w:hAnsi="Times New Roman"/>
     </w:rPr>
+  </w:style>
+  <w:style w:type="table" w:styleId="TableGrid">
+    <w:name w:val="Table Grid"/>
+    <w:basedOn w:val="TableNormal"/>
+    <w:rsid w:val="00CB021C"/>
+    <w:pPr>
+      <w:spacing w:after="0"/>
+    </w:pPr>
+    <w:tblPr>
+      <w:tblBorders>
+        <w:top w:val="single" w:sz="4" w:space="0" w:color="auto"/>
+        <w:left w:val="single" w:sz="4" w:space="0" w:color="auto"/>
+        <w:bottom w:val="single" w:sz="4" w:space="0" w:color="auto"/>
+        <w:right w:val="single" w:sz="4" w:space="0" w:color="auto"/>
+        <w:insideH w:val="single" w:sz="4" w:space="0" w:color="auto"/>
+        <w:insideV w:val="single" w:sz="4" w:space="0" w:color="auto"/>
+      </w:tblBorders>
+    </w:tblPr>
+  </w:style>
+  <w:style w:type="table" w:styleId="PlainTable3">
+    <w:name w:val="Plain Table 3"/>
+    <w:basedOn w:val="TableNormal"/>
+    <w:rsid w:val="006A4484"/>
+    <w:pPr>
+      <w:spacing w:after="0"/>
+    </w:pPr>
+    <w:tblPr>
+      <w:tblStyleRowBandSize w:val="1"/>
+      <w:tblStyleColBandSize w:val="1"/>
+      <w:tblBorders>
+        <w:top w:val="single" w:sz="4" w:space="0" w:color="auto"/>
+        <w:left w:val="single" w:sz="4" w:space="0" w:color="auto"/>
+        <w:bottom w:val="single" w:sz="4" w:space="0" w:color="auto"/>
+        <w:right w:val="single" w:sz="4" w:space="0" w:color="auto"/>
+        <w:insideH w:val="single" w:sz="4" w:space="0" w:color="auto"/>
+        <w:insideV w:val="single" w:sz="4" w:space="0" w:color="auto"/>
+      </w:tblBorders>
+    </w:tblPr>
+    <w:tblStylePr w:type="firstRow">
+      <w:rPr>
+        <w:b/>
+        <w:bCs/>
+        <w:caps/>
+      </w:rPr>
+      <w:tblPr/>
+      <w:tcPr>
+        <w:tcBorders>
+          <w:bottom w:val="single" w:sz="4" w:space="0" w:color="7F7F7F" w:themeColor="text1" w:themeTint="80"/>
+        </w:tcBorders>
+      </w:tcPr>
+    </w:tblStylePr>
+    <w:tblStylePr w:type="lastRow">
+      <w:rPr>
+        <w:b/>
+        <w:bCs/>
+        <w:caps/>
+      </w:rPr>
+      <w:tblPr/>
+      <w:tcPr>
+        <w:tcBorders>
+          <w:top w:val="nil"/>
+        </w:tcBorders>
+      </w:tcPr>
+    </w:tblStylePr>
+    <w:tblStylePr w:type="firstCol">
+      <w:rPr>
+        <w:b/>
+        <w:bCs/>
+        <w:caps/>
+      </w:rPr>
+      <w:tblPr/>
+      <w:tcPr>
+        <w:tcBorders>
+          <w:right w:val="single" w:sz="4" w:space="0" w:color="7F7F7F" w:themeColor="text1" w:themeTint="80"/>
+        </w:tcBorders>
+      </w:tcPr>
+    </w:tblStylePr>
+    <w:tblStylePr w:type="lastCol">
+      <w:rPr>
+        <w:b/>
+        <w:bCs/>
+        <w:caps/>
+      </w:rPr>
+      <w:tblPr/>
+      <w:tcPr>
+        <w:tcBorders>
+          <w:left w:val="nil"/>
+        </w:tcBorders>
+      </w:tcPr>
+    </w:tblStylePr>
+    <w:tblStylePr w:type="band1Vert">
+      <w:tblPr/>
+      <w:tcPr>
+        <w:shd w:val="clear" w:color="auto" w:fill="F2F2F2" w:themeFill="background1" w:themeFillShade="F2"/>
+      </w:tcPr>
+    </w:tblStylePr>
+    <w:tblStylePr w:type="band1Horz">
+      <w:tblPr/>
+      <w:tcPr>
+        <w:shd w:val="clear" w:color="auto" w:fill="F2F2F2" w:themeFill="background1" w:themeFillShade="F2"/>
+      </w:tcPr>
+    </w:tblStylePr>
+    <w:tblStylePr w:type="neCell">
+      <w:tblPr/>
+      <w:tcPr>
+        <w:tcBorders>
+          <w:left w:val="nil"/>
+        </w:tcBorders>
+      </w:tcPr>
+    </w:tblStylePr>
+    <w:tblStylePr w:type="nwCell">
+      <w:tblPr/>
+      <w:tcPr>
+        <w:tcBorders>
+          <w:right w:val="nil"/>
+        </w:tcBorders>
+      </w:tcPr>
+    </w:tblStylePr>
+  </w:style>
+  <w:style w:type="table" w:styleId="PlainTable1">
+    <w:name w:val="Plain Table 1"/>
+    <w:basedOn w:val="Table"/>
+    <w:rsid w:val="00FE31B2"/>
+    <w:pPr>
+      <w:spacing w:after="0"/>
+    </w:pPr>
+    <w:tblPr>
+      <w:tblStyleRowBandSize w:val="1"/>
+      <w:tblStyleColBandSize w:val="1"/>
+      <w:tblBorders>
+        <w:top w:val="single" w:sz="4" w:space="0" w:color="BFBFBF" w:themeColor="background1" w:themeShade="BF"/>
+        <w:left w:val="single" w:sz="4" w:space="0" w:color="BFBFBF" w:themeColor="background1" w:themeShade="BF"/>
+        <w:bottom w:val="single" w:sz="4" w:space="0" w:color="BFBFBF" w:themeColor="background1" w:themeShade="BF"/>
+        <w:right w:val="single" w:sz="4" w:space="0" w:color="BFBFBF" w:themeColor="background1" w:themeShade="BF"/>
+        <w:insideH w:val="single" w:sz="4" w:space="0" w:color="BFBFBF" w:themeColor="background1" w:themeShade="BF"/>
+        <w:insideV w:val="single" w:sz="4" w:space="0" w:color="BFBFBF" w:themeColor="background1" w:themeShade="BF"/>
+      </w:tblBorders>
+    </w:tblPr>
+    <w:tblStylePr w:type="firstRow">
+      <w:rPr>
+        <w:b/>
+        <w:bCs/>
+      </w:rPr>
+    </w:tblStylePr>
+    <w:tblStylePr w:type="lastRow">
+      <w:rPr>
+        <w:b/>
+        <w:bCs/>
+      </w:rPr>
+      <w:tblPr/>
+      <w:tcPr>
+        <w:tcBorders>
+          <w:top w:val="double" w:sz="4" w:space="0" w:color="BFBFBF" w:themeColor="background1" w:themeShade="BF"/>
+        </w:tcBorders>
+      </w:tcPr>
+    </w:tblStylePr>
+    <w:tblStylePr w:type="firstCol">
+      <w:rPr>
+        <w:b/>
+        <w:bCs/>
+      </w:rPr>
+    </w:tblStylePr>
+    <w:tblStylePr w:type="lastCol">
+      <w:rPr>
+        <w:b/>
+        <w:bCs/>
+      </w:rPr>
+    </w:tblStylePr>
+    <w:tblStylePr w:type="band1Vert">
+      <w:tblPr/>
+      <w:tcPr>
+        <w:shd w:val="clear" w:color="auto" w:fill="F2F2F2" w:themeFill="background1" w:themeFillShade="F2"/>
+      </w:tcPr>
+    </w:tblStylePr>
+    <w:tblStylePr w:type="band1Horz">
+      <w:tblPr/>
+      <w:tcPr>
+        <w:shd w:val="clear" w:color="auto" w:fill="F2F2F2" w:themeFill="background1" w:themeFillShade="F2"/>
+      </w:tcPr>
+    </w:tblStylePr>
+  </w:style>
+  <w:style w:type="table" w:styleId="PlainTable5">
+    <w:name w:val="Plain Table 5"/>
+    <w:basedOn w:val="TableNormal"/>
+    <w:rsid w:val="00FE31B2"/>
+    <w:pPr>
+      <w:spacing w:after="0"/>
+    </w:pPr>
+    <w:tblPr>
+      <w:tblStyleRowBandSize w:val="1"/>
+      <w:tblStyleColBandSize w:val="1"/>
+    </w:tblPr>
+    <w:tblStylePr w:type="firstRow">
+      <w:rPr>
+        <w:rFonts w:asciiTheme="majorHAnsi" w:eastAsiaTheme="majorEastAsia" w:hAnsiTheme="majorHAnsi" w:cstheme="majorBidi"/>
+        <w:i/>
+        <w:iCs/>
+        <w:sz w:val="26"/>
+      </w:rPr>
+      <w:tblPr/>
+      <w:tcPr>
+        <w:tcBorders>
+          <w:bottom w:val="single" w:sz="4" w:space="0" w:color="7F7F7F" w:themeColor="text1" w:themeTint="80"/>
+        </w:tcBorders>
+        <w:shd w:val="clear" w:color="auto" w:fill="FFFFFF" w:themeFill="background1"/>
+      </w:tcPr>
+    </w:tblStylePr>
+    <w:tblStylePr w:type="lastRow">
+      <w:rPr>
+        <w:rFonts w:asciiTheme="majorHAnsi" w:eastAsiaTheme="majorEastAsia" w:hAnsiTheme="majorHAnsi" w:cstheme="majorBidi"/>
+        <w:i/>
+        <w:iCs/>
+        <w:sz w:val="26"/>
+      </w:rPr>
+      <w:tblPr/>
+      <w:tcPr>
+        <w:tcBorders>
+          <w:top w:val="single" w:sz="4" w:space="0" w:color="7F7F7F" w:themeColor="text1" w:themeTint="80"/>
+        </w:tcBorders>
+        <w:shd w:val="clear" w:color="auto" w:fill="FFFFFF" w:themeFill="background1"/>
+      </w:tcPr>
+    </w:tblStylePr>
+    <w:tblStylePr w:type="firstCol">
+      <w:pPr>
+        <w:jc w:val="right"/>
+      </w:pPr>
+      <w:rPr>
+        <w:rFonts w:asciiTheme="majorHAnsi" w:eastAsiaTheme="majorEastAsia" w:hAnsiTheme="majorHAnsi" w:cstheme="majorBidi"/>
+        <w:i/>
+        <w:iCs/>
+        <w:sz w:val="26"/>
+      </w:rPr>
+      <w:tblPr/>
+      <w:tcPr>
+        <w:tcBorders>
+          <w:right w:val="single" w:sz="4" w:space="0" w:color="7F7F7F" w:themeColor="text1" w:themeTint="80"/>
+        </w:tcBorders>
+        <w:shd w:val="clear" w:color="auto" w:fill="FFFFFF" w:themeFill="background1"/>
+      </w:tcPr>
+    </w:tblStylePr>
+    <w:tblStylePr w:type="lastCol">
+      <w:rPr>
+        <w:rFonts w:asciiTheme="majorHAnsi" w:eastAsiaTheme="majorEastAsia" w:hAnsiTheme="majorHAnsi" w:cstheme="majorBidi"/>
+        <w:i/>
+        <w:iCs/>
+        <w:sz w:val="26"/>
+      </w:rPr>
+      <w:tblPr/>
+      <w:tcPr>
+        <w:tcBorders>
+          <w:left w:val="single" w:sz="4" w:space="0" w:color="7F7F7F" w:themeColor="text1" w:themeTint="80"/>
+        </w:tcBorders>
+        <w:shd w:val="clear" w:color="auto" w:fill="FFFFFF" w:themeFill="background1"/>
+      </w:tcPr>
+    </w:tblStylePr>
+    <w:tblStylePr w:type="band1Vert">
+      <w:tblPr/>
+      <w:tcPr>
+        <w:shd w:val="clear" w:color="auto" w:fill="F2F2F2" w:themeFill="background1" w:themeFillShade="F2"/>
+      </w:tcPr>
+    </w:tblStylePr>
+    <w:tblStylePr w:type="band1Horz">
+      <w:tblPr/>
+      <w:tcPr>
+        <w:shd w:val="clear" w:color="auto" w:fill="F2F2F2" w:themeFill="background1" w:themeFillShade="F2"/>
+      </w:tcPr>
+    </w:tblStylePr>
+    <w:tblStylePr w:type="neCell">
+      <w:tblPr/>
+      <w:tcPr>
+        <w:tcBorders>
+          <w:left w:val="nil"/>
+        </w:tcBorders>
+      </w:tcPr>
+    </w:tblStylePr>
+    <w:tblStylePr w:type="nwCell">
+      <w:tblPr/>
+      <w:tcPr>
+        <w:tcBorders>
+          <w:right w:val="nil"/>
+        </w:tcBorders>
+      </w:tcPr>
+    </w:tblStylePr>
+    <w:tblStylePr w:type="seCell">
+      <w:tblPr/>
+      <w:tcPr>
+        <w:tcBorders>
+          <w:left w:val="nil"/>
+        </w:tcBorders>
+      </w:tcPr>
+    </w:tblStylePr>
+    <w:tblStylePr w:type="swCell">
+      <w:tblPr/>
+      <w:tcPr>
+        <w:tcBorders>
+          <w:right w:val="nil"/>
+        </w:tcBorders>
+      </w:tcPr>
+    </w:tblStylePr>
+  </w:style>
+  <w:style w:type="table" w:styleId="PlainTable4">
+    <w:name w:val="Plain Table 4"/>
+    <w:basedOn w:val="TableNormal"/>
+    <w:rsid w:val="00315E64"/>
+    <w:pPr>
+      <w:spacing w:after="0"/>
+    </w:pPr>
+    <w:tblPr>
+      <w:tblStyleRowBandSize w:val="1"/>
+      <w:tblStyleColBandSize w:val="1"/>
+    </w:tblPr>
+    <w:tblStylePr w:type="firstRow">
+      <w:rPr>
+        <w:b/>
+        <w:bCs/>
+      </w:rPr>
+    </w:tblStylePr>
+    <w:tblStylePr w:type="lastRow">
+      <w:rPr>
+        <w:b/>
+        <w:bCs/>
+      </w:rPr>
+    </w:tblStylePr>
+    <w:tblStylePr w:type="firstCol">
+      <w:rPr>
+        <w:b/>
+        <w:bCs/>
+      </w:rPr>
+    </w:tblStylePr>
+    <w:tblStylePr w:type="lastCol">
+      <w:rPr>
+        <w:b/>
+        <w:bCs/>
+      </w:rPr>
+    </w:tblStylePr>
+    <w:tblStylePr w:type="band1Vert">
+      <w:tblPr/>
+      <w:tcPr>
+        <w:shd w:val="clear" w:color="auto" w:fill="F2F2F2" w:themeFill="background1" w:themeFillShade="F2"/>
+      </w:tcPr>
+    </w:tblStylePr>
+    <w:tblStylePr w:type="band1Horz">
+      <w:tblPr/>
+      <w:tcPr>
+        <w:shd w:val="clear" w:color="auto" w:fill="F2F2F2" w:themeFill="background1" w:themeFillShade="F2"/>
+      </w:tcPr>
+    </w:tblStylePr>
+  </w:style>
+  <w:style w:type="table" w:styleId="PlainTable2">
+    <w:name w:val="Plain Table 2"/>
+    <w:basedOn w:val="TableNormal"/>
+    <w:rsid w:val="00315E64"/>
+    <w:pPr>
+      <w:spacing w:after="0"/>
+    </w:pPr>
+    <w:tblPr>
+      <w:tblStyleRowBandSize w:val="1"/>
+      <w:tblStyleColBandSize w:val="1"/>
+      <w:tblBorders>
+        <w:top w:val="single" w:sz="4" w:space="0" w:color="7F7F7F" w:themeColor="text1" w:themeTint="80"/>
+        <w:bottom w:val="single" w:sz="4" w:space="0" w:color="7F7F7F" w:themeColor="text1" w:themeTint="80"/>
+      </w:tblBorders>
+    </w:tblPr>
+    <w:tblStylePr w:type="firstRow">
+      <w:rPr>
+        <w:b/>
+        <w:bCs/>
+      </w:rPr>
+      <w:tblPr/>
+      <w:tcPr>
+        <w:tcBorders>
+          <w:bottom w:val="single" w:sz="4" w:space="0" w:color="7F7F7F" w:themeColor="text1" w:themeTint="80"/>
+        </w:tcBorders>
+      </w:tcPr>
+    </w:tblStylePr>
+    <w:tblStylePr w:type="lastRow">
+      <w:rPr>
+        <w:b/>
+        <w:bCs/>
+      </w:rPr>
+      <w:tblPr/>
+      <w:tcPr>
+        <w:tcBorders>
+          <w:top w:val="single" w:sz="4" w:space="0" w:color="7F7F7F" w:themeColor="text1" w:themeTint="80"/>
+        </w:tcBorders>
+      </w:tcPr>
+    </w:tblStylePr>
+    <w:tblStylePr w:type="firstCol">
+      <w:rPr>
+        <w:b/>
+        <w:bCs/>
+      </w:rPr>
+    </w:tblStylePr>
+    <w:tblStylePr w:type="lastCol">
+      <w:rPr>
+        <w:b/>
+        <w:bCs/>
+      </w:rPr>
+    </w:tblStylePr>
+    <w:tblStylePr w:type="band1Vert">
+      <w:tblPr/>
+      <w:tcPr>
+        <w:tcBorders>
+          <w:left w:val="single" w:sz="4" w:space="0" w:color="7F7F7F" w:themeColor="text1" w:themeTint="80"/>
+          <w:right w:val="single" w:sz="4" w:space="0" w:color="7F7F7F" w:themeColor="text1" w:themeTint="80"/>
+        </w:tcBorders>
+      </w:tcPr>
+    </w:tblStylePr>
+    <w:tblStylePr w:type="band2Vert">
+      <w:tblPr/>
+      <w:tcPr>
+        <w:tcBorders>
+          <w:left w:val="single" w:sz="4" w:space="0" w:color="7F7F7F" w:themeColor="text1" w:themeTint="80"/>
+          <w:right w:val="single" w:sz="4" w:space="0" w:color="7F7F7F" w:themeColor="text1" w:themeTint="80"/>
+        </w:tcBorders>
+      </w:tcPr>
+    </w:tblStylePr>
+    <w:tblStylePr w:type="band1Horz">
+      <w:tblPr/>
+      <w:tcPr>
+        <w:tcBorders>
+          <w:top w:val="single" w:sz="4" w:space="0" w:color="7F7F7F" w:themeColor="text1" w:themeTint="80"/>
+          <w:bottom w:val="single" w:sz="4" w:space="0" w:color="7F7F7F" w:themeColor="text1" w:themeTint="80"/>
+        </w:tcBorders>
+      </w:tcPr>
+    </w:tblStylePr>
+  </w:style>
+  <w:style w:type="table" w:styleId="GridTable1Light">
+    <w:name w:val="Grid Table 1 Light"/>
+    <w:basedOn w:val="TableNormal"/>
+    <w:rsid w:val="00CA4A3B"/>
+    <w:pPr>
+      <w:spacing w:after="0"/>
+    </w:pPr>
+    <w:tblPr>
+      <w:tblStyleRowBandSize w:val="1"/>
+      <w:tblStyleColBandSize w:val="1"/>
+      <w:tblBorders>
+        <w:top w:val="single" w:sz="4" w:space="0" w:color="999999" w:themeColor="text1" w:themeTint="66"/>
+        <w:left w:val="single" w:sz="4" w:space="0" w:color="999999" w:themeColor="text1" w:themeTint="66"/>
+        <w:bottom w:val="single" w:sz="4" w:space="0" w:color="999999" w:themeColor="text1" w:themeTint="66"/>
+        <w:right w:val="single" w:sz="4" w:space="0" w:color="999999" w:themeColor="text1" w:themeTint="66"/>
+        <w:insideH w:val="single" w:sz="4" w:space="0" w:color="999999" w:themeColor="text1" w:themeTint="66"/>
+        <w:insideV w:val="single" w:sz="4" w:space="0" w:color="999999" w:themeColor="text1" w:themeTint="66"/>
+      </w:tblBorders>
+    </w:tblPr>
+    <w:tblStylePr w:type="firstRow">
+      <w:rPr>
+        <w:b/>
+        <w:bCs/>
+      </w:rPr>
+      <w:tblPr/>
+      <w:tcPr>
+        <w:tcBorders>
+          <w:bottom w:val="single" w:sz="12" w:space="0" w:color="666666" w:themeColor="text1" w:themeTint="99"/>
+        </w:tcBorders>
+      </w:tcPr>
+    </w:tblStylePr>
+    <w:tblStylePr w:type="lastRow">
+      <w:rPr>
+        <w:b/>
+        <w:bCs/>
+      </w:rPr>
+      <w:tblPr/>
+      <w:tcPr>
+        <w:tcBorders>
+          <w:top w:val="double" w:sz="2" w:space="0" w:color="666666" w:themeColor="text1" w:themeTint="99"/>
+        </w:tcBorders>
+      </w:tcPr>
+    </w:tblStylePr>
+    <w:tblStylePr w:type="firstCol">
+      <w:rPr>
+        <w:b/>
+        <w:bCs/>
+      </w:rPr>
+    </w:tblStylePr>
+    <w:tblStylePr w:type="lastCol">
+      <w:rPr>
+        <w:b/>
+        <w:bCs/>
+      </w:rPr>
+    </w:tblStylePr>
   </w:style>
 </w:styles>
 </file>

</xml_diff>